<commit_message>
describing regressions and labeling graphs
</commit_message>
<xml_diff>
--- a/results.docx
+++ b/results.docx
@@ -1616,23 +1616,7 @@
           <w:sz w:val="24"/>
           <w:szCs w:val="24"/>
         </w:rPr>
-        <w:t xml:space="preserve">People who consider that men and women should have equal rights are more likely to support more permissive immigration policies and to oppose discrimination against ethnic minorities (r = 0.2, p &lt; .001). Individuals who hold liberal democratic values are more likely to have a modern stance toward family, </w:t>
-      </w:r>
-      <w:r>
-        <w:rPr>
-          <w:rFonts w:ascii="Times New Roman" w:hAnsi="Times New Roman" w:cs="Times New Roman"/>
-          <w:sz w:val="24"/>
-          <w:szCs w:val="24"/>
-        </w:rPr>
-        <w:t>sexuality,</w:t>
-      </w:r>
-      <w:r>
-        <w:rPr>
-          <w:rFonts w:ascii="Times New Roman" w:hAnsi="Times New Roman" w:cs="Times New Roman"/>
-          <w:sz w:val="24"/>
-          <w:szCs w:val="24"/>
-        </w:rPr>
-        <w:t xml:space="preserve"> and reproduction (r = 0.12, p &lt; .001), to support gender equality (r = 0.1, p &lt;.001) and to favour a more open approach to immigration (r = 0.09, p &lt; .001).</w:t>
+        <w:t>People who consider that men and women should have equal rights are more likely to support more permissive immigration policies and to oppose discrimination against ethnic minorities (r = 0.2, p &lt; .001). Individuals who hold liberal democratic values are more likely to have a modern stance toward family, sexuality, and reproduction (r = 0.12, p &lt; .001), to support gender equality (r = 0.1, p &lt;.001) and to favour a more open approach to immigration (r = 0.09, p &lt; .001).</w:t>
       </w:r>
     </w:p>
     <w:p>
@@ -9102,25 +9086,7 @@
                 <w:sz w:val="24"/>
                 <w:szCs w:val="24"/>
               </w:rPr>
-              <w:t>**</w:t>
-            </w:r>
-            <w:proofErr w:type="gramStart"/>
-            <w:r>
-              <w:rPr>
-                <w:rFonts w:ascii="Times New Roman" w:hAnsi="Times New Roman" w:cs="Times New Roman"/>
-                <w:sz w:val="24"/>
-                <w:szCs w:val="24"/>
-              </w:rPr>
-              <w:t>*  (</w:t>
-            </w:r>
-            <w:proofErr w:type="gramEnd"/>
-            <w:r>
-              <w:rPr>
-                <w:rFonts w:ascii="Times New Roman" w:hAnsi="Times New Roman" w:cs="Times New Roman"/>
-                <w:sz w:val="24"/>
-                <w:szCs w:val="24"/>
-              </w:rPr>
-              <w:t>N = 5069)</w:t>
+              <w:t>***  (N = 5069)</w:t>
             </w:r>
           </w:p>
         </w:tc>
@@ -12255,15 +12221,7 @@
           <w:sz w:val="24"/>
           <w:szCs w:val="24"/>
         </w:rPr>
-        <w:t xml:space="preserve">as the dependent </w:t>
-      </w:r>
-      <w:r>
-        <w:rPr>
-          <w:rFonts w:ascii="Times New Roman" w:hAnsi="Times New Roman" w:cs="Times New Roman"/>
-          <w:sz w:val="24"/>
-          <w:szCs w:val="24"/>
-        </w:rPr>
-        <w:t>variables</w:t>
+        <w:t>as the dependent variables</w:t>
       </w:r>
       <w:r>
         <w:rPr>
@@ -17464,6 +17422,48 @@
         </w:rPr>
         <w:t xml:space="preserve"> respectively attitudes in favour of gender equality.</w:t>
       </w:r>
+      <w:r>
+        <w:rPr>
+          <w:rFonts w:ascii="Times New Roman" w:hAnsi="Times New Roman" w:cs="Times New Roman"/>
+          <w:sz w:val="24"/>
+          <w:szCs w:val="24"/>
+        </w:rPr>
+        <w:t xml:space="preserve"> The intercept is -0.22 (p &lt; .001), which indicates that the correlation between would be negative in a country where all predictors equal 0. In a hypothetical non – Western country with a HDI of 0 (practically impossible since a life expectancy of 0 means that nobody is alive) and a totalitarian form of government (0 on the Liberal Democracy Index), the correlation between modern</w:t>
+      </w:r>
+      <w:r>
+        <w:rPr>
+          <w:rFonts w:ascii="Times New Roman" w:hAnsi="Times New Roman" w:cs="Times New Roman"/>
+          <w:sz w:val="24"/>
+          <w:szCs w:val="24"/>
+        </w:rPr>
+        <w:t xml:space="preserve"> attitudes toward family, sexuality, and reproduction respectively attitudes in favour of gender equality</w:t>
+      </w:r>
+      <w:r>
+        <w:rPr>
+          <w:rFonts w:ascii="Times New Roman" w:hAnsi="Times New Roman" w:cs="Times New Roman"/>
+          <w:sz w:val="24"/>
+          <w:szCs w:val="24"/>
+        </w:rPr>
+        <w:t xml:space="preserve"> would be -0.22. </w:t>
+      </w:r>
+    </w:p>
+    <w:p>
+      <w:pPr>
+        <w:jc w:val="both"/>
+        <w:rPr>
+          <w:rFonts w:ascii="Times New Roman" w:hAnsi="Times New Roman" w:cs="Times New Roman"/>
+          <w:sz w:val="24"/>
+          <w:szCs w:val="24"/>
+        </w:rPr>
+      </w:pPr>
+      <w:r>
+        <w:rPr>
+          <w:rFonts w:ascii="Times New Roman" w:hAnsi="Times New Roman" w:cs="Times New Roman"/>
+          <w:sz w:val="24"/>
+          <w:szCs w:val="24"/>
+        </w:rPr>
+        <w:t xml:space="preserve">A history of authoritarian socialism does not impact the level of the correlation within a country as the regression coefficient for the authoritarian socialism predictor is both very small and statistically insignificant. The correlation is stronger in Western countries (b = 0.15, p &lt; .001), in countries with a higher human development index (b = 0.42, p &lt; .001) and in countries with a higher level of liberal democracy (b = 0.11, p &lt; .01). The human development index is the strongest predictor of the correlation between modern family values and gender equality. </w:t>
+      </w:r>
     </w:p>
     <w:p>
       <w:pPr>
@@ -17480,6 +17480,7 @@
           <w:sz w:val="24"/>
           <w:szCs w:val="24"/>
         </w:rPr>
+        <w:lastRenderedPageBreak/>
         <w:drawing>
           <wp:inline distT="0" distB="0" distL="0" distR="0" wp14:anchorId="082082A7" wp14:editId="6241012E">
             <wp:extent cx="5184658" cy="3950216"/>
@@ -17525,6 +17526,32 @@
     </w:p>
     <w:p>
       <w:pPr>
+        <w:jc w:val="both"/>
+        <w:rPr>
+          <w:rFonts w:ascii="Times New Roman" w:hAnsi="Times New Roman" w:cs="Times New Roman"/>
+          <w:sz w:val="24"/>
+          <w:szCs w:val="24"/>
+        </w:rPr>
+      </w:pPr>
+      <w:r>
+        <w:rPr>
+          <w:rFonts w:ascii="Times New Roman" w:hAnsi="Times New Roman" w:cs="Times New Roman"/>
+          <w:sz w:val="24"/>
+          <w:szCs w:val="24"/>
+        </w:rPr>
+        <w:t>Graph</w:t>
+      </w:r>
+      <w:r>
+        <w:rPr>
+          <w:rFonts w:ascii="Times New Roman" w:hAnsi="Times New Roman" w:cs="Times New Roman"/>
+          <w:sz w:val="24"/>
+          <w:szCs w:val="24"/>
+        </w:rPr>
+        <w:t xml:space="preserve"> 1. The correlation between modern family values and gender equality according to the level of human development in each country</w:t>
+      </w:r>
+    </w:p>
+    <w:p>
+      <w:pPr>
         <w:rPr>
           <w:rFonts w:ascii="Times New Roman" w:hAnsi="Times New Roman" w:cs="Times New Roman"/>
           <w:b/>
@@ -17592,6 +17619,92 @@
           <w:szCs w:val="28"/>
         </w:rPr>
         <w:t>religiosity</w:t>
+      </w:r>
+    </w:p>
+    <w:p>
+      <w:pPr>
+        <w:jc w:val="both"/>
+        <w:rPr>
+          <w:rFonts w:ascii="Times New Roman" w:hAnsi="Times New Roman" w:cs="Times New Roman"/>
+          <w:sz w:val="24"/>
+          <w:szCs w:val="24"/>
+        </w:rPr>
+      </w:pPr>
+      <w:r>
+        <w:rPr>
+          <w:rFonts w:ascii="Times New Roman" w:hAnsi="Times New Roman" w:cs="Times New Roman"/>
+          <w:sz w:val="24"/>
+          <w:szCs w:val="24"/>
+        </w:rPr>
+        <w:t>The model explains 73% of the variation in the correlation between modern family values and religiosity among countries. The fact that the intercept is positive and statistically significant (b</w:t>
+      </w:r>
+      <w:r>
+        <w:rPr>
+          <w:rFonts w:ascii="Times New Roman" w:hAnsi="Times New Roman" w:cs="Times New Roman"/>
+          <w:sz w:val="24"/>
+          <w:szCs w:val="24"/>
+          <w:vertAlign w:val="subscript"/>
+        </w:rPr>
+        <w:t>0</w:t>
+      </w:r>
+      <w:r>
+        <w:rPr>
+          <w:rFonts w:ascii="Times New Roman" w:hAnsi="Times New Roman" w:cs="Times New Roman"/>
+          <w:sz w:val="24"/>
+          <w:szCs w:val="24"/>
+        </w:rPr>
+        <w:t xml:space="preserve"> = 0.13, p &lt; .001) indicates that in countries that are non-Western, economically poor and governed by undemocratic regimes, the correlation between modern family values and religiosity tends to be weak and positive. </w:t>
+      </w:r>
+    </w:p>
+    <w:p>
+      <w:pPr>
+        <w:jc w:val="both"/>
+        <w:rPr>
+          <w:rFonts w:ascii="Times New Roman" w:hAnsi="Times New Roman" w:cs="Times New Roman"/>
+          <w:sz w:val="24"/>
+          <w:szCs w:val="24"/>
+        </w:rPr>
+      </w:pPr>
+      <w:r>
+        <w:rPr>
+          <w:rFonts w:ascii="Times New Roman" w:hAnsi="Times New Roman" w:cs="Times New Roman"/>
+          <w:sz w:val="24"/>
+          <w:szCs w:val="24"/>
+        </w:rPr>
+        <w:t>The regression coefficients for the predictors are statistically significant and negative, except the variable about authoritarian socialist regimes, which is not a significant predictor. In Western countries (b</w:t>
+      </w:r>
+      <w:r>
+        <w:rPr>
+          <w:rFonts w:ascii="Times New Roman" w:hAnsi="Times New Roman" w:cs="Times New Roman"/>
+          <w:sz w:val="24"/>
+          <w:szCs w:val="24"/>
+          <w:vertAlign w:val="subscript"/>
+        </w:rPr>
+        <w:t>2</w:t>
+      </w:r>
+      <w:r>
+        <w:rPr>
+          <w:rFonts w:ascii="Times New Roman" w:hAnsi="Times New Roman" w:cs="Times New Roman"/>
+          <w:sz w:val="24"/>
+          <w:szCs w:val="24"/>
+        </w:rPr>
+        <w:t xml:space="preserve"> = -0.1, p &lt; .01), economically developed countries (b = -0.33, p &lt; 001), and liberal democratic countries (b = -0.18, p &lt; .001) non-religious individuals are more likely to consider homosexuality, </w:t>
+      </w:r>
+      <w:r>
+        <w:rPr>
+          <w:rFonts w:ascii="Times New Roman" w:hAnsi="Times New Roman" w:cs="Times New Roman"/>
+          <w:sz w:val="24"/>
+          <w:szCs w:val="24"/>
+        </w:rPr>
+        <w:t>divorce,</w:t>
+      </w:r>
+      <w:r>
+        <w:rPr>
+          <w:rFonts w:ascii="Times New Roman" w:hAnsi="Times New Roman" w:cs="Times New Roman"/>
+          <w:sz w:val="24"/>
+          <w:szCs w:val="24"/>
+        </w:rPr>
+        <w:t xml:space="preserve"> and abortion morally acceptable. </w:t>
       </w:r>
     </w:p>
     <w:p>
@@ -17655,6 +17768,32 @@
     </w:p>
     <w:p>
       <w:pPr>
+        <w:jc w:val="both"/>
+        <w:rPr>
+          <w:rFonts w:ascii="Times New Roman" w:hAnsi="Times New Roman" w:cs="Times New Roman"/>
+          <w:sz w:val="24"/>
+          <w:szCs w:val="24"/>
+        </w:rPr>
+      </w:pPr>
+      <w:r>
+        <w:rPr>
+          <w:rFonts w:ascii="Times New Roman" w:hAnsi="Times New Roman" w:cs="Times New Roman"/>
+          <w:sz w:val="24"/>
+          <w:szCs w:val="24"/>
+        </w:rPr>
+        <w:t>Graph</w:t>
+      </w:r>
+      <w:r>
+        <w:rPr>
+          <w:rFonts w:ascii="Times New Roman" w:hAnsi="Times New Roman" w:cs="Times New Roman"/>
+          <w:sz w:val="24"/>
+          <w:szCs w:val="24"/>
+        </w:rPr>
+        <w:t xml:space="preserve"> 2. The human development index and the correlation between modern family values and religiosity</w:t>
+      </w:r>
+    </w:p>
+    <w:p>
+      <w:pPr>
         <w:rPr>
           <w:rFonts w:ascii="Times New Roman" w:hAnsi="Times New Roman" w:cs="Times New Roman"/>
           <w:b/>
@@ -17726,6 +17865,57 @@
     </w:p>
     <w:p>
       <w:pPr>
+        <w:jc w:val="both"/>
+        <w:rPr>
+          <w:rFonts w:ascii="Times New Roman" w:hAnsi="Times New Roman" w:cs="Times New Roman"/>
+          <w:sz w:val="24"/>
+          <w:szCs w:val="24"/>
+        </w:rPr>
+      </w:pPr>
+      <w:r>
+        <w:rPr>
+          <w:rFonts w:ascii="Times New Roman" w:hAnsi="Times New Roman" w:cs="Times New Roman"/>
+          <w:sz w:val="24"/>
+          <w:szCs w:val="24"/>
+        </w:rPr>
+        <w:t>59% of the variation in the correlation between modern family values and open attitudes toward immigration and ethnic minorities is explained b</w:t>
+      </w:r>
+      <w:r>
+        <w:rPr>
+          <w:rFonts w:ascii="Times New Roman" w:hAnsi="Times New Roman" w:cs="Times New Roman"/>
+          <w:sz w:val="24"/>
+          <w:szCs w:val="24"/>
+        </w:rPr>
+        <w:t xml:space="preserve">y the predictors. The intercept is negative and significant, suggesting that in a hypothetical country where all predictors would take the value 0, individuals who </w:t>
+      </w:r>
+      <w:r>
+        <w:rPr>
+          <w:rFonts w:ascii="Times New Roman" w:hAnsi="Times New Roman" w:cs="Times New Roman"/>
+          <w:sz w:val="24"/>
+          <w:szCs w:val="24"/>
+        </w:rPr>
+        <w:t>are more accepting of homosexuality, divorce and abortion would have more closed and xenophobic attitudes toward immigrants and ethnic minorities. Among the predictors, only the human development index is statistically significant (b</w:t>
+      </w:r>
+      <w:r>
+        <w:rPr>
+          <w:rFonts w:ascii="Times New Roman" w:hAnsi="Times New Roman" w:cs="Times New Roman"/>
+          <w:sz w:val="24"/>
+          <w:szCs w:val="24"/>
+          <w:vertAlign w:val="subscript"/>
+        </w:rPr>
+        <w:t>3</w:t>
+      </w:r>
+      <w:r>
+        <w:rPr>
+          <w:rFonts w:ascii="Times New Roman" w:hAnsi="Times New Roman" w:cs="Times New Roman"/>
+          <w:sz w:val="24"/>
+          <w:szCs w:val="24"/>
+        </w:rPr>
+        <w:t xml:space="preserve"> = 0.46, p &lt; .001). In developed countries, people who adopt modern family values are also more likely to have a tolerant stance toward immigrants and ethnic minorities. </w:t>
+      </w:r>
+    </w:p>
+    <w:p>
+      <w:pPr>
         <w:rPr>
           <w:rFonts w:ascii="Times New Roman" w:hAnsi="Times New Roman" w:cs="Times New Roman"/>
           <w:sz w:val="24"/>
@@ -17739,6 +17929,7 @@
           <w:sz w:val="24"/>
           <w:szCs w:val="24"/>
         </w:rPr>
+        <w:lastRenderedPageBreak/>
         <w:drawing>
           <wp:inline distT="0" distB="0" distL="0" distR="0" wp14:anchorId="0563389B" wp14:editId="4A7F4E40">
             <wp:extent cx="5294387" cy="3950216"/>
@@ -17784,6 +17975,32 @@
     </w:p>
     <w:p>
       <w:pPr>
+        <w:jc w:val="both"/>
+        <w:rPr>
+          <w:rFonts w:ascii="Times New Roman" w:hAnsi="Times New Roman" w:cs="Times New Roman"/>
+          <w:sz w:val="24"/>
+          <w:szCs w:val="24"/>
+        </w:rPr>
+      </w:pPr>
+      <w:r>
+        <w:rPr>
+          <w:rFonts w:ascii="Times New Roman" w:hAnsi="Times New Roman" w:cs="Times New Roman"/>
+          <w:sz w:val="24"/>
+          <w:szCs w:val="24"/>
+        </w:rPr>
+        <w:t xml:space="preserve">Graph </w:t>
+      </w:r>
+      <w:r>
+        <w:rPr>
+          <w:rFonts w:ascii="Times New Roman" w:hAnsi="Times New Roman" w:cs="Times New Roman"/>
+          <w:sz w:val="24"/>
+          <w:szCs w:val="24"/>
+        </w:rPr>
+        <w:t>3. The correlation between modern family values and open attitudes toward immigrants and ethnic minorities according to the level of human development in each country</w:t>
+      </w:r>
+    </w:p>
+    <w:p>
+      <w:pPr>
         <w:rPr>
           <w:rFonts w:ascii="Times New Roman" w:hAnsi="Times New Roman" w:cs="Times New Roman"/>
           <w:b/>
@@ -17800,7 +18017,6 @@
           <w:sz w:val="28"/>
           <w:szCs w:val="28"/>
         </w:rPr>
-        <w:lastRenderedPageBreak/>
         <w:t>4.2.</w:t>
       </w:r>
       <w:r>
@@ -17831,7 +18047,7 @@
           <w:sz w:val="28"/>
           <w:szCs w:val="28"/>
         </w:rPr>
-        <w:t>Third</w:t>
+        <w:t>Fourth</w:t>
       </w:r>
       <w:r>
         <w:rPr>
@@ -17866,6 +18082,82 @@
     </w:p>
     <w:p>
       <w:pPr>
+        <w:jc w:val="both"/>
+        <w:rPr>
+          <w:rFonts w:ascii="Times New Roman" w:hAnsi="Times New Roman" w:cs="Times New Roman"/>
+          <w:sz w:val="24"/>
+          <w:szCs w:val="24"/>
+        </w:rPr>
+      </w:pPr>
+      <w:r>
+        <w:rPr>
+          <w:rFonts w:ascii="Times New Roman" w:hAnsi="Times New Roman" w:cs="Times New Roman"/>
+          <w:sz w:val="24"/>
+          <w:szCs w:val="24"/>
+        </w:rPr>
+        <w:t xml:space="preserve">The model explains 63% of the correlation between </w:t>
+      </w:r>
+      <w:r>
+        <w:rPr>
+          <w:rFonts w:ascii="Times New Roman" w:hAnsi="Times New Roman" w:cs="Times New Roman"/>
+          <w:sz w:val="24"/>
+          <w:szCs w:val="24"/>
+        </w:rPr>
+        <w:t>attitudes</w:t>
+      </w:r>
+      <w:r>
+        <w:rPr>
+          <w:rFonts w:ascii="Times New Roman" w:hAnsi="Times New Roman" w:cs="Times New Roman"/>
+          <w:sz w:val="24"/>
+          <w:szCs w:val="24"/>
+        </w:rPr>
+        <w:t xml:space="preserve"> supportive of individual freedom and </w:t>
+      </w:r>
+      <w:r>
+        <w:rPr>
+          <w:rFonts w:ascii="Times New Roman" w:hAnsi="Times New Roman" w:cs="Times New Roman"/>
+          <w:sz w:val="24"/>
+          <w:szCs w:val="24"/>
+        </w:rPr>
+        <w:t>modern family values. The intercept is not statistically significant, which indicates that in a hypothetical country where all predictors would take the value 0, the value of the dependent variable would not be significantly different from 0 either. Among the predictors, the culture zone and the level of human development are statistically significant while authoritarian socialism and the liberal democracy index are not. The correlation between attitudes supportive of individual freedom and modern family values is strong and positive in countries that are Western (b</w:t>
+      </w:r>
+      <w:r>
+        <w:rPr>
+          <w:rFonts w:ascii="Times New Roman" w:hAnsi="Times New Roman" w:cs="Times New Roman"/>
+          <w:sz w:val="24"/>
+          <w:szCs w:val="24"/>
+          <w:vertAlign w:val="subscript"/>
+        </w:rPr>
+        <w:t>2</w:t>
+      </w:r>
+      <w:r>
+        <w:rPr>
+          <w:rFonts w:ascii="Times New Roman" w:hAnsi="Times New Roman" w:cs="Times New Roman"/>
+          <w:sz w:val="24"/>
+          <w:szCs w:val="24"/>
+        </w:rPr>
+        <w:t xml:space="preserve"> = 0.11, p &lt; .01) and or highly developed economically (b</w:t>
+      </w:r>
+      <w:r>
+        <w:rPr>
+          <w:rFonts w:ascii="Times New Roman" w:hAnsi="Times New Roman" w:cs="Times New Roman"/>
+          <w:sz w:val="24"/>
+          <w:szCs w:val="24"/>
+          <w:vertAlign w:val="subscript"/>
+        </w:rPr>
+        <w:t>3</w:t>
+      </w:r>
+      <w:r>
+        <w:rPr>
+          <w:rFonts w:ascii="Times New Roman" w:hAnsi="Times New Roman" w:cs="Times New Roman"/>
+          <w:sz w:val="24"/>
+          <w:szCs w:val="24"/>
+        </w:rPr>
+        <w:t xml:space="preserve"> = 0.31, p &lt; .001). The human development index is the strongest predictor. </w:t>
+      </w:r>
+    </w:p>
+    <w:p>
+      <w:pPr>
         <w:rPr>
           <w:rFonts w:ascii="Times New Roman" w:hAnsi="Times New Roman" w:cs="Times New Roman"/>
           <w:sz w:val="24"/>
@@ -17879,6 +18171,7 @@
           <w:sz w:val="24"/>
           <w:szCs w:val="24"/>
         </w:rPr>
+        <w:lastRenderedPageBreak/>
         <w:drawing>
           <wp:inline distT="0" distB="0" distL="0" distR="0" wp14:anchorId="0B392727" wp14:editId="46989E1D">
             <wp:extent cx="5294387" cy="3950216"/>
@@ -17924,6 +18217,32 @@
     </w:p>
     <w:p>
       <w:pPr>
+        <w:jc w:val="both"/>
+        <w:rPr>
+          <w:rFonts w:ascii="Times New Roman" w:hAnsi="Times New Roman" w:cs="Times New Roman"/>
+          <w:sz w:val="24"/>
+          <w:szCs w:val="24"/>
+        </w:rPr>
+      </w:pPr>
+      <w:r>
+        <w:rPr>
+          <w:rFonts w:ascii="Times New Roman" w:hAnsi="Times New Roman" w:cs="Times New Roman"/>
+          <w:sz w:val="24"/>
+          <w:szCs w:val="24"/>
+        </w:rPr>
+        <w:t xml:space="preserve">Graph </w:t>
+      </w:r>
+      <w:r>
+        <w:rPr>
+          <w:rFonts w:ascii="Times New Roman" w:hAnsi="Times New Roman" w:cs="Times New Roman"/>
+          <w:sz w:val="24"/>
+          <w:szCs w:val="24"/>
+        </w:rPr>
+        <w:t>4. Human development index and the correlation between attitudes toward individual freedom and modern family values</w:t>
+      </w:r>
+    </w:p>
+    <w:p>
+      <w:pPr>
         <w:rPr>
           <w:rFonts w:ascii="Times New Roman" w:hAnsi="Times New Roman" w:cs="Times New Roman"/>
           <w:b/>
@@ -17970,7 +18289,7 @@
           <w:sz w:val="28"/>
           <w:szCs w:val="28"/>
         </w:rPr>
-        <w:t>Fourth</w:t>
+        <w:t>Fifth</w:t>
       </w:r>
       <w:r>
         <w:rPr>
@@ -18011,6 +18330,106 @@
           <w:szCs w:val="28"/>
         </w:rPr>
         <w:t>individual freedom</w:t>
+      </w:r>
+    </w:p>
+    <w:p>
+      <w:pPr>
+        <w:jc w:val="both"/>
+        <w:rPr>
+          <w:rFonts w:ascii="Times New Roman" w:hAnsi="Times New Roman" w:cs="Times New Roman"/>
+          <w:sz w:val="24"/>
+          <w:szCs w:val="24"/>
+        </w:rPr>
+      </w:pPr>
+      <w:r>
+        <w:rPr>
+          <w:rFonts w:ascii="Times New Roman" w:hAnsi="Times New Roman" w:cs="Times New Roman"/>
+          <w:sz w:val="24"/>
+          <w:szCs w:val="24"/>
+        </w:rPr>
+        <w:t xml:space="preserve">Half of the variation in the correlation between attitudes toward gender equality respectively individual freedom is explained by the four predictors of the model, among which two are statistically significant. The intercept does not reach statical significance, meaning that in a country that is non-Western (culture zone = 0) and extremely poor (HDI = 0), the correlation between equalitarian attitudes regarding gender roles and support for liberal democracy would be close to 0. </w:t>
+      </w:r>
+      <w:r>
+        <w:rPr>
+          <w:rFonts w:ascii="Times New Roman" w:hAnsi="Times New Roman" w:cs="Times New Roman"/>
+          <w:sz w:val="24"/>
+          <w:szCs w:val="24"/>
+        </w:rPr>
+        <w:t>The culture zone (b</w:t>
+      </w:r>
+      <w:r>
+        <w:rPr>
+          <w:rFonts w:ascii="Times New Roman" w:hAnsi="Times New Roman" w:cs="Times New Roman"/>
+          <w:sz w:val="24"/>
+          <w:szCs w:val="24"/>
+          <w:vertAlign w:val="subscript"/>
+        </w:rPr>
+        <w:t xml:space="preserve">2 </w:t>
+      </w:r>
+      <w:r>
+        <w:rPr>
+          <w:rFonts w:ascii="Times New Roman" w:hAnsi="Times New Roman" w:cs="Times New Roman"/>
+          <w:sz w:val="24"/>
+          <w:szCs w:val="24"/>
+        </w:rPr>
+        <w:t>= 0.11, p &lt; .01) and the level of economic development (b</w:t>
+      </w:r>
+      <w:r>
+        <w:rPr>
+          <w:rFonts w:ascii="Times New Roman" w:hAnsi="Times New Roman" w:cs="Times New Roman"/>
+          <w:sz w:val="24"/>
+          <w:szCs w:val="24"/>
+          <w:vertAlign w:val="subscript"/>
+        </w:rPr>
+        <w:t>3</w:t>
+      </w:r>
+      <w:r>
+        <w:rPr>
+          <w:rFonts w:ascii="Times New Roman" w:hAnsi="Times New Roman" w:cs="Times New Roman"/>
+          <w:sz w:val="24"/>
+          <w:szCs w:val="24"/>
+        </w:rPr>
+        <w:t xml:space="preserve"> = 0.31, p &lt; .001) are statistically significant predictors. The corre</w:t>
+      </w:r>
+      <w:r>
+        <w:rPr>
+          <w:rFonts w:ascii="Times New Roman" w:hAnsi="Times New Roman" w:cs="Times New Roman"/>
+          <w:sz w:val="24"/>
+          <w:szCs w:val="24"/>
+        </w:rPr>
+        <w:t>la</w:t>
+      </w:r>
+      <w:r>
+        <w:rPr>
+          <w:rFonts w:ascii="Times New Roman" w:hAnsi="Times New Roman" w:cs="Times New Roman"/>
+          <w:sz w:val="24"/>
+          <w:szCs w:val="24"/>
+        </w:rPr>
+        <w:t xml:space="preserve">tion </w:t>
+      </w:r>
+      <w:r>
+        <w:rPr>
+          <w:rFonts w:ascii="Times New Roman" w:hAnsi="Times New Roman" w:cs="Times New Roman"/>
+          <w:sz w:val="24"/>
+          <w:szCs w:val="24"/>
+        </w:rPr>
+        <w:t xml:space="preserve">between attitudes supportive of gender equality respectively </w:t>
+      </w:r>
+      <w:r>
+        <w:rPr>
+          <w:rFonts w:ascii="Times New Roman" w:hAnsi="Times New Roman" w:cs="Times New Roman"/>
+          <w:sz w:val="24"/>
+          <w:szCs w:val="24"/>
+        </w:rPr>
+        <w:t>attitudes supportive of</w:t>
+      </w:r>
+      <w:r>
+        <w:rPr>
+          <w:rFonts w:ascii="Times New Roman" w:hAnsi="Times New Roman" w:cs="Times New Roman"/>
+          <w:sz w:val="24"/>
+          <w:szCs w:val="24"/>
+        </w:rPr>
+        <w:t xml:space="preserve"> individual freedom is stronger in countries that are economically developed and culturally Western. </w:t>
       </w:r>
     </w:p>
     <w:p>
@@ -18070,6 +18489,48 @@
             </a:graphic>
           </wp:inline>
         </w:drawing>
+      </w:r>
+    </w:p>
+    <w:p>
+      <w:pPr>
+        <w:jc w:val="both"/>
+        <w:rPr>
+          <w:rFonts w:ascii="Times New Roman" w:hAnsi="Times New Roman" w:cs="Times New Roman"/>
+          <w:sz w:val="24"/>
+          <w:szCs w:val="24"/>
+        </w:rPr>
+      </w:pPr>
+      <w:r>
+        <w:rPr>
+          <w:rFonts w:ascii="Times New Roman" w:hAnsi="Times New Roman" w:cs="Times New Roman"/>
+          <w:sz w:val="24"/>
+          <w:szCs w:val="24"/>
+        </w:rPr>
+        <w:t xml:space="preserve">Graph </w:t>
+      </w:r>
+      <w:r>
+        <w:rPr>
+          <w:rFonts w:ascii="Times New Roman" w:hAnsi="Times New Roman" w:cs="Times New Roman"/>
+          <w:sz w:val="24"/>
+          <w:szCs w:val="24"/>
+        </w:rPr>
+        <w:t xml:space="preserve">5. Human development index and the correlation between support for individual freedom and </w:t>
+      </w:r>
+      <w:r>
+        <w:rPr>
+          <w:rFonts w:ascii="Times New Roman" w:hAnsi="Times New Roman" w:cs="Times New Roman"/>
+          <w:sz w:val="24"/>
+          <w:szCs w:val="24"/>
+        </w:rPr>
+        <w:t xml:space="preserve">support for </w:t>
+      </w:r>
+      <w:r>
+        <w:rPr>
+          <w:rFonts w:ascii="Times New Roman" w:hAnsi="Times New Roman" w:cs="Times New Roman"/>
+          <w:sz w:val="24"/>
+          <w:szCs w:val="24"/>
+        </w:rPr>
+        <w:t>gender equality</w:t>
       </w:r>
     </w:p>
     <w:sectPr>
@@ -18487,6 +18948,7 @@
   <w:style w:type="character" w:default="1" w:styleId="DefaultParagraphFont">
     <w:name w:val="Default Paragraph Font"/>
     <w:uiPriority w:val="1"/>
+    <w:semiHidden/>
     <w:unhideWhenUsed/>
   </w:style>
   <w:style w:type="table" w:default="1" w:styleId="TableNormal">

</xml_diff>